<commit_message>
Created 'clean' version--hopefully final.
</commit_message>
<xml_diff>
--- a/hscrn2019_diy_analysitcs_for_hmos__djc.docx
+++ b/hscrn2019_diy_analysitcs_for_hmos__djc.docx
@@ -6,6 +6,7 @@
       <w:pPr>
         <w:pStyle w:val="Heading1"/>
       </w:pPr>
+      <w:bookmarkStart w:id="0" w:name="_GoBack"/>
       <w:r>
         <w:t>DIY Analytics for HMOs: How You Can and Why You Should</w:t>
       </w:r>
@@ -30,725 +31,352 @@
     </w:p>
     <w:p>
       <w:r>
-        <w:t xml:space="preserve">There is a robust market for predictive analytic products in both </w:t>
-      </w:r>
-      <w:del w:id="0" w:author="David Cronkite" w:date="2018-10-29T18:11:00Z">
+        <w:t xml:space="preserve">There is a robust market for predictive analytic products in both healthcare and health insurance.  Some </w:t>
+      </w:r>
+      <w:r>
+        <w:t xml:space="preserve">provide locally-installed </w:t>
+      </w:r>
+      <w:r>
+        <w:t xml:space="preserve">software (e.g., </w:t>
+      </w:r>
+      <w:ins w:id="1" w:author="Pardee, Roy" w:date="2018-10-31T12:27:00Z">
         <w:r>
-          <w:delText xml:space="preserve">the </w:delText>
-        </w:r>
-      </w:del>
-      <w:r>
-        <w:t>health</w:t>
-      </w:r>
-      <w:del w:id="1" w:author="David Cronkite" w:date="2018-10-29T18:11:00Z">
-        <w:r>
-          <w:delText xml:space="preserve"> </w:delText>
-        </w:r>
-      </w:del>
-      <w:r>
-        <w:t>care and health insurance</w:t>
-      </w:r>
-      <w:del w:id="2" w:author="David Cronkite" w:date="2018-10-29T18:11:00Z">
-        <w:r>
-          <w:delText xml:space="preserve"> segments</w:delText>
-        </w:r>
-      </w:del>
-      <w:r>
-        <w:t xml:space="preserve">.  Some </w:t>
-      </w:r>
-      <w:del w:id="3" w:author="David Cronkite" w:date="2018-10-29T18:11:00Z">
-        <w:r>
-          <w:delText xml:space="preserve">products are </w:delText>
-        </w:r>
-      </w:del>
-      <w:ins w:id="4" w:author="David Cronkite" w:date="2018-10-29T18:11:00Z">
-        <w:r>
-          <w:t xml:space="preserve">provide locally-installed </w:t>
+          <w:t xml:space="preserve">Johns Hopkins’ </w:t>
         </w:r>
       </w:ins>
-      <w:del w:id="5" w:author="David Cronkite" w:date="2018-10-29T18:19:00Z">
-        <w:r>
-          <w:delText xml:space="preserve">vended </w:delText>
-        </w:r>
-      </w:del>
-      <w:r>
-        <w:t xml:space="preserve">software </w:t>
-      </w:r>
-      <w:del w:id="6" w:author="David Cronkite" w:date="2018-10-29T18:11:00Z">
-        <w:r>
-          <w:delText xml:space="preserve">you install locally and run data through </w:delText>
-        </w:r>
-      </w:del>
-      <w:r>
-        <w:t xml:space="preserve">(e.g., </w:t>
+      <w:commentRangeStart w:id="2"/>
+      <w:r>
+        <w:t>ACG System</w:t>
+      </w:r>
+      <w:commentRangeEnd w:id="2"/>
+      <w:r>
+        <w:rPr>
+          <w:rStyle w:val="CommentReference"/>
+        </w:rPr>
+        <w:commentReference w:id="2"/>
+      </w:r>
+      <w:r>
+        <w:t xml:space="preserve">) </w:t>
+      </w:r>
+      <w:r>
+        <w:t>while others offer</w:t>
+      </w:r>
+      <w:r>
+        <w:t xml:space="preserve"> services which</w:t>
+      </w:r>
+      <w:r>
+        <w:t xml:space="preserve"> give predictions for </w:t>
+      </w:r>
+      <w:r>
+        <w:t>upload</w:t>
+      </w:r>
+      <w:r>
+        <w:t>ed</w:t>
+      </w:r>
+      <w:r>
+        <w:t xml:space="preserve"> data (e.g., </w:t>
+      </w:r>
+      <w:proofErr w:type="spellStart"/>
+      <w:r>
+        <w:t>JVion</w:t>
+      </w:r>
+      <w:proofErr w:type="spellEnd"/>
+      <w:r>
+        <w:t xml:space="preserve">).  Both </w:t>
+      </w:r>
+      <w:r>
+        <w:t>are</w:t>
+      </w:r>
+      <w:r>
+        <w:t xml:space="preserve"> expensive, </w:t>
+      </w:r>
+      <w:r>
+        <w:t xml:space="preserve">but </w:t>
+      </w:r>
+      <w:r>
+        <w:t xml:space="preserve">provide </w:t>
+      </w:r>
+      <w:commentRangeStart w:id="3"/>
+      <w:commentRangeStart w:id="4"/>
+      <w:r>
+        <w:t>significant value.</w:t>
+      </w:r>
+      <w:commentRangeEnd w:id="3"/>
+      <w:r>
+        <w:rPr>
+          <w:rStyle w:val="CommentReference"/>
+        </w:rPr>
+        <w:commentReference w:id="3"/>
+      </w:r>
+      <w:commentRangeEnd w:id="4"/>
+      <w:r>
+        <w:rPr>
+          <w:rStyle w:val="CommentReference"/>
+        </w:rPr>
+        <w:commentReference w:id="4"/>
+      </w:r>
+    </w:p>
+    <w:p>
+      <w:r>
+        <w:t>The increased availability and quality of</w:t>
+      </w:r>
+      <w:r>
+        <w:t xml:space="preserve"> open-source software for data science </w:t>
+      </w:r>
+      <w:r>
+        <w:t>re-opens the</w:t>
+      </w:r>
+      <w:r>
+        <w:t xml:space="preserve"> 'build or buy?'</w:t>
+      </w:r>
+      <w:r>
+        <w:t xml:space="preserve"> question</w:t>
+      </w:r>
+      <w:r>
+        <w:t xml:space="preserve">.  Many of our organizations straddle both market segments </w:t>
+      </w:r>
+      <w:r>
+        <w:t>(</w:t>
+      </w:r>
+      <w:r>
+        <w:t>providers and insurers</w:t>
+      </w:r>
+      <w:r>
+        <w:t xml:space="preserve">) </w:t>
+      </w:r>
+      <w:r>
+        <w:t>affording</w:t>
+      </w:r>
+      <w:r>
+        <w:t xml:space="preserve"> more data than is </w:t>
+      </w:r>
+      <w:r>
+        <w:t>available to</w:t>
+      </w:r>
+      <w:r>
+        <w:t xml:space="preserve"> most vended software</w:t>
+      </w:r>
+      <w:r>
+        <w:t xml:space="preserve">.  </w:t>
+      </w:r>
+      <w:r>
+        <w:t>We hypothesize that</w:t>
+      </w:r>
+      <w:r>
+        <w:t xml:space="preserve"> th</w:t>
+      </w:r>
+      <w:r>
+        <w:t>is</w:t>
+      </w:r>
+      <w:r>
+        <w:t xml:space="preserve"> combination of data may yield greater insights than either would alone.  </w:t>
+      </w:r>
+      <w:r>
+        <w:t>We</w:t>
+      </w:r>
+      <w:r>
+        <w:t xml:space="preserve"> will tell the story of an effort at 'building' a local model</w:t>
+      </w:r>
+      <w:r>
+        <w:t>—</w:t>
+      </w:r>
+      <w:proofErr w:type="gramStart"/>
+      <w:r>
+        <w:t>similar to</w:t>
+      </w:r>
+      <w:proofErr w:type="gramEnd"/>
+      <w:r>
+        <w:t xml:space="preserve"> </w:t>
+      </w:r>
+      <w:r>
+        <w:t xml:space="preserve">the risk of hospitalization component in </w:t>
+      </w:r>
+      <w:r>
+        <w:t>ACG</w:t>
+      </w:r>
+      <w:r>
+        <w:t>—</w:t>
+      </w:r>
+      <w:r>
+        <w:t xml:space="preserve">to predict who is likely headed into the hospital </w:t>
+      </w:r>
+      <w:r>
+        <w:t xml:space="preserve">for </w:t>
+      </w:r>
+      <w:r>
+        <w:t>prioritiz</w:t>
+      </w:r>
+      <w:r>
+        <w:t>ing</w:t>
+      </w:r>
+      <w:r>
+        <w:t xml:space="preserve"> Case Management efforts.</w:t>
+      </w:r>
+    </w:p>
+    <w:p>
+      <w:pPr>
+        <w:pStyle w:val="Heading2"/>
+      </w:pPr>
+      <w:r>
+        <w:t>Methods</w:t>
+      </w:r>
+    </w:p>
+    <w:p>
+      <w:r>
+        <w:t>We pulled diagnoses, procedures, pharmacy fills, BMI measures, blood pressures</w:t>
+      </w:r>
+      <w:r>
+        <w:t>,</w:t>
+      </w:r>
+      <w:r>
+        <w:t xml:space="preserve"> and lab results for a cohort of 70k chronically ill patients observed during a </w:t>
+      </w:r>
+      <w:commentRangeStart w:id="5"/>
+      <w:commentRangeStart w:id="6"/>
+      <w:r>
+        <w:t>3</w:t>
+      </w:r>
+      <w:r>
+        <w:t>-</w:t>
+      </w:r>
+      <w:r>
+        <w:t xml:space="preserve">month period </w:t>
+      </w:r>
+      <w:commentRangeEnd w:id="5"/>
+      <w:r>
+        <w:rPr>
+          <w:rStyle w:val="CommentReference"/>
+        </w:rPr>
+        <w:commentReference w:id="5"/>
+      </w:r>
+      <w:commentRangeEnd w:id="6"/>
+      <w:r>
+        <w:rPr>
+          <w:rStyle w:val="CommentReference"/>
+        </w:rPr>
+        <w:commentReference w:id="6"/>
+      </w:r>
+      <w:r>
+        <w:t xml:space="preserve">in 2016. We then </w:t>
+      </w:r>
+      <w:r>
+        <w:t>identified</w:t>
+      </w:r>
+      <w:r>
+        <w:t xml:space="preserve"> inpatient admissions among those patients in the subsequent 12</w:t>
+      </w:r>
+      <w:r>
+        <w:t xml:space="preserve"> </w:t>
+      </w:r>
+      <w:r>
+        <w:t xml:space="preserve">months.  Using a data-science approach, we trained several classifiers from Python's </w:t>
+      </w:r>
+      <w:proofErr w:type="spellStart"/>
+      <w:r>
+        <w:t>s</w:t>
+      </w:r>
+      <w:r>
+        <w:t>cikit</w:t>
+      </w:r>
+      <w:proofErr w:type="spellEnd"/>
+      <w:r>
+        <w:t>-</w:t>
+      </w:r>
+      <w:r>
+        <w:t>l</w:t>
+      </w:r>
+      <w:r>
+        <w:t xml:space="preserve">earn </w:t>
+      </w:r>
+      <w:r>
+        <w:t xml:space="preserve">package </w:t>
+      </w:r>
+      <w:r>
+        <w:t xml:space="preserve">to discriminate between patients who were and were not hospitalized </w:t>
+      </w:r>
+      <w:proofErr w:type="gramStart"/>
+      <w:r>
+        <w:t>on the basis of</w:t>
+      </w:r>
+      <w:proofErr w:type="gramEnd"/>
+      <w:r>
+        <w:t xml:space="preserve"> their claims and clinical data.  We used the remainder of the data to evaluate those trained classifiers.</w:t>
+      </w:r>
+    </w:p>
+    <w:p>
+      <w:pPr>
+        <w:pStyle w:val="Heading2"/>
+      </w:pPr>
+      <w:r>
+        <w:t>Results</w:t>
+      </w:r>
+    </w:p>
+    <w:p>
+      <w:r>
+        <w:t xml:space="preserve">The Support Vector and Random Forest classifiers </w:t>
+      </w:r>
+      <w:r>
+        <w:t xml:space="preserve">performed </w:t>
+      </w:r>
+      <w:r>
+        <w:t>best, producing samples of more than 50</w:t>
+      </w:r>
+      <w:r>
+        <w:t>%</w:t>
+      </w:r>
+      <w:r>
+        <w:t xml:space="preserve"> hospitalized people among their top </w:t>
+      </w:r>
+      <w:r>
+        <w:t>1</w:t>
+      </w:r>
+      <w:r>
+        <w:t>00 most-likely patients</w:t>
+      </w:r>
+      <w:r>
+        <w:t>, c</w:t>
+      </w:r>
+      <w:r>
+        <w:t>omparable</w:t>
+      </w:r>
+      <w:r>
+        <w:t xml:space="preserve"> to the </w:t>
       </w:r>
       <w:commentRangeStart w:id="7"/>
-      <w:del w:id="8" w:author="David Cronkite" w:date="2018-10-29T18:09:00Z">
-        <w:r>
-          <w:delText>Johns Hopkins' Adjusted Clinical Group (ACG) software</w:delText>
-        </w:r>
-      </w:del>
-      <w:ins w:id="9" w:author="David Cronkite" w:date="2018-10-29T18:09:00Z">
-        <w:r>
-          <w:t>ACG System</w:t>
-        </w:r>
-        <w:commentRangeEnd w:id="7"/>
+      <w:commentRangeStart w:id="8"/>
+      <w:commentRangeStart w:id="9"/>
+      <w:r>
+        <w:t xml:space="preserve">predictor of inpatient risk that ACG produces </w:t>
+      </w:r>
+      <w:commentRangeEnd w:id="7"/>
+      <w:r>
+        <w:t>(SVC:63%, RF:55%, ACG:46%)</w:t>
+      </w:r>
+      <w:commentRangeEnd w:id="8"/>
+      <w:r>
+        <w:t xml:space="preserve">, though ACG </w:t>
+      </w:r>
+      <w:del w:id="10" w:author="Pardee, Roy" w:date="2018-10-26T16:36:00Z">
         <w:r>
           <w:rPr>
             <w:rStyle w:val="CommentReference"/>
           </w:rPr>
-          <w:commentReference w:id="7"/>
-        </w:r>
-      </w:ins>
-      <w:r>
-        <w:t xml:space="preserve">) </w:t>
-      </w:r>
-      <w:del w:id="10" w:author="David Cronkite" w:date="2018-10-29T18:11:00Z">
-        <w:r>
-          <w:delText xml:space="preserve">and </w:delText>
+          <w:commentReference w:id="8"/>
         </w:r>
       </w:del>
-      <w:ins w:id="11" w:author="David Cronkite" w:date="2018-10-29T18:12:00Z">
-        <w:r>
-          <w:t xml:space="preserve">while </w:t>
-        </w:r>
-      </w:ins>
-      <w:del w:id="12" w:author="David Cronkite" w:date="2018-10-29T18:12:00Z">
-        <w:r>
-          <w:delText xml:space="preserve">some </w:delText>
-        </w:r>
-      </w:del>
-      <w:ins w:id="13" w:author="David Cronkite" w:date="2018-10-29T18:12:00Z">
-        <w:r>
-          <w:t>others offer</w:t>
-        </w:r>
-      </w:ins>
-      <w:del w:id="14" w:author="David Cronkite" w:date="2018-10-29T18:12:00Z">
-        <w:r>
-          <w:delText>are</w:delText>
-        </w:r>
-      </w:del>
-      <w:r>
-        <w:t xml:space="preserve"> services </w:t>
-      </w:r>
-      <w:del w:id="15" w:author="David Cronkite" w:date="2018-10-29T18:12:00Z">
-        <w:r>
-          <w:delText xml:space="preserve">to </w:delText>
-        </w:r>
-      </w:del>
-      <w:r>
-        <w:t>which</w:t>
-      </w:r>
-      <w:ins w:id="16" w:author="David Cronkite" w:date="2018-10-29T18:12:00Z">
-        <w:r>
-          <w:t xml:space="preserve"> give predictions for </w:t>
-        </w:r>
-      </w:ins>
-      <w:del w:id="17" w:author="David Cronkite" w:date="2018-10-29T18:12:00Z">
-        <w:r>
-          <w:delText xml:space="preserve"> you </w:delText>
-        </w:r>
-      </w:del>
-      <w:r>
-        <w:t>upload</w:t>
-      </w:r>
-      <w:ins w:id="18" w:author="David Cronkite" w:date="2018-10-29T18:12:00Z">
-        <w:r>
-          <w:t>ed</w:t>
-        </w:r>
-      </w:ins>
-      <w:r>
-        <w:t xml:space="preserve"> </w:t>
-      </w:r>
-      <w:del w:id="19" w:author="David Cronkite" w:date="2018-10-29T18:12:00Z">
-        <w:r>
-          <w:delText xml:space="preserve">your </w:delText>
-        </w:r>
-      </w:del>
-      <w:r>
-        <w:t>data</w:t>
-      </w:r>
-      <w:del w:id="20" w:author="David Cronkite" w:date="2018-10-29T18:13:00Z">
-        <w:r>
-          <w:delText xml:space="preserve"> and get predictions back</w:delText>
-        </w:r>
-      </w:del>
-      <w:r>
-        <w:t xml:space="preserve"> (e.g., </w:t>
-      </w:r>
-      <w:proofErr w:type="spellStart"/>
-      <w:r>
-        <w:t>JVion</w:t>
-      </w:r>
-      <w:proofErr w:type="spellEnd"/>
-      <w:r>
-        <w:t xml:space="preserve">).  Both </w:t>
-      </w:r>
-      <w:r>
-        <w:t>are</w:t>
-      </w:r>
-      <w:r>
-        <w:t xml:space="preserve"> expensive, </w:t>
-      </w:r>
-      <w:r>
-        <w:t xml:space="preserve">but </w:t>
-      </w:r>
-      <w:del w:id="21" w:author="David Cronkite" w:date="2018-10-29T18:16:00Z">
-        <w:r>
-          <w:delText xml:space="preserve">both can </w:delText>
-        </w:r>
-      </w:del>
-      <w:r>
-        <w:t xml:space="preserve">provide </w:t>
-      </w:r>
-      <w:commentRangeStart w:id="22"/>
-      <w:commentRangeStart w:id="23"/>
-      <w:r>
-        <w:t>significant value.</w:t>
-      </w:r>
-      <w:commentRangeEnd w:id="22"/>
-      <w:r>
-        <w:rPr>
-          <w:rStyle w:val="CommentReference"/>
-        </w:rPr>
-        <w:commentReference w:id="22"/>
-      </w:r>
-      <w:commentRangeEnd w:id="23"/>
-      <w:r>
-        <w:rPr>
-          <w:rStyle w:val="CommentReference"/>
-        </w:rPr>
-        <w:commentReference w:id="23"/>
-      </w:r>
-    </w:p>
-    <w:p>
-      <w:ins w:id="24" w:author="David Cronkite" w:date="2018-10-29T18:17:00Z">
-        <w:r>
-          <w:t>The increased availability and quality of</w:t>
-        </w:r>
-      </w:ins>
-      <w:del w:id="25" w:author="David Cronkite" w:date="2018-10-29T18:17:00Z">
-        <w:r>
-          <w:delText>As</w:delText>
-        </w:r>
-      </w:del>
-      <w:r>
-        <w:t xml:space="preserve"> open-source software for </w:t>
-      </w:r>
-      <w:del w:id="26" w:author="David Cronkite" w:date="2018-10-29T18:16:00Z">
-        <w:r>
-          <w:delText xml:space="preserve">doing </w:delText>
-        </w:r>
-      </w:del>
-      <w:r>
-        <w:t xml:space="preserve">data science </w:t>
-      </w:r>
-      <w:del w:id="27" w:author="David Cronkite" w:date="2018-10-29T18:17:00Z">
-        <w:r>
-          <w:delText>has gotten faster and easier to use</w:delText>
-        </w:r>
-        <w:r>
-          <w:delText>,</w:delText>
-        </w:r>
-      </w:del>
-      <w:ins w:id="28" w:author="David Cronkite" w:date="2018-10-29T18:18:00Z">
-        <w:r>
-          <w:t>re-opens the</w:t>
-        </w:r>
-      </w:ins>
-      <w:del w:id="29" w:author="David Cronkite" w:date="2018-10-29T18:18:00Z">
-        <w:r>
-          <w:delText xml:space="preserve"> the</w:delText>
-        </w:r>
-      </w:del>
-      <w:r>
-        <w:t xml:space="preserve"> 'build or buy?'</w:t>
-      </w:r>
-      <w:del w:id="30" w:author="David Cronkite" w:date="2018-10-29T18:18:00Z">
-        <w:r>
-          <w:delText xml:space="preserve"> </w:delText>
-        </w:r>
-      </w:del>
-      <w:ins w:id="31" w:author="David Cronkite" w:date="2018-10-29T18:18:00Z">
-        <w:r>
-          <w:t xml:space="preserve"> question</w:t>
-        </w:r>
-      </w:ins>
-      <w:del w:id="32" w:author="David Cronkite" w:date="2018-10-29T18:18:00Z">
-        <w:r>
-          <w:delText>question has never been more relevant</w:delText>
-        </w:r>
-      </w:del>
-      <w:r>
-        <w:t xml:space="preserve">.  Many of our organizations straddle both market segments </w:t>
-      </w:r>
-      <w:r>
-        <w:t>(</w:t>
-      </w:r>
-      <w:r>
-        <w:t>providers and insurers</w:t>
-      </w:r>
-      <w:r>
-        <w:t xml:space="preserve">) </w:t>
-      </w:r>
-      <w:del w:id="33" w:author="David Cronkite" w:date="2018-10-29T18:18:00Z">
-        <w:r>
-          <w:delText>w</w:delText>
-        </w:r>
-        <w:r>
-          <w:delText xml:space="preserve">hich </w:delText>
-        </w:r>
-        <w:r>
-          <w:delText>affords</w:delText>
-        </w:r>
-      </w:del>
-      <w:ins w:id="34" w:author="David Cronkite" w:date="2018-10-29T18:18:00Z">
-        <w:r>
-          <w:t>affording</w:t>
-        </w:r>
-      </w:ins>
-      <w:r>
-        <w:t xml:space="preserve"> more data than is </w:t>
-      </w:r>
-      <w:del w:id="35" w:author="David Cronkite" w:date="2018-10-29T18:21:00Z">
-        <w:r>
-          <w:delText>used by</w:delText>
-        </w:r>
-      </w:del>
-      <w:ins w:id="36" w:author="David Cronkite" w:date="2018-10-29T18:21:00Z">
-        <w:r>
-          <w:t>available to</w:t>
-        </w:r>
-      </w:ins>
-      <w:r>
-        <w:t xml:space="preserve"> most vended software</w:t>
-      </w:r>
-      <w:r>
-        <w:t xml:space="preserve">.  </w:t>
-      </w:r>
-      <w:r>
-        <w:t>We hypothesize that</w:t>
-      </w:r>
-      <w:r>
-        <w:t xml:space="preserve"> th</w:t>
-      </w:r>
-      <w:r>
-        <w:t>is</w:t>
-      </w:r>
-      <w:r>
-        <w:t xml:space="preserve"> combination of data </w:t>
-      </w:r>
-      <w:del w:id="37" w:author="David Cronkite" w:date="2018-10-29T18:19:00Z">
-        <w:r>
-          <w:delText xml:space="preserve">from both segments </w:delText>
-        </w:r>
-      </w:del>
-      <w:r>
-        <w:t xml:space="preserve">may yield greater insights than either would alone.  </w:t>
-      </w:r>
-      <w:del w:id="38" w:author="David Cronkite" w:date="2018-10-29T18:21:00Z">
-        <w:r>
-          <w:delText>The proposed presentation</w:delText>
-        </w:r>
-      </w:del>
-      <w:ins w:id="39" w:author="David Cronkite" w:date="2018-10-29T18:21:00Z">
-        <w:r>
-          <w:t>We</w:t>
-        </w:r>
-      </w:ins>
-      <w:r>
-        <w:t xml:space="preserve"> will tell the story of an effort at 'building' a local model</w:t>
-      </w:r>
-      <w:ins w:id="40" w:author="David Cronkite" w:date="2018-10-29T18:22:00Z">
-        <w:r>
-          <w:t>—</w:t>
-        </w:r>
-      </w:ins>
-      <w:ins w:id="41" w:author="Cronkite, David" w:date="2018-10-25T09:51:00Z">
-        <w:del w:id="42" w:author="David Cronkite" w:date="2018-10-29T18:22:00Z">
-          <w:r>
-            <w:delText xml:space="preserve">, </w:delText>
-          </w:r>
-        </w:del>
-        <w:proofErr w:type="gramStart"/>
-        <w:r>
-          <w:t>similar to</w:t>
-        </w:r>
-        <w:proofErr w:type="gramEnd"/>
-        <w:r>
-          <w:t xml:space="preserve"> </w:t>
-        </w:r>
-      </w:ins>
-      <w:ins w:id="43" w:author="David Cronkite" w:date="2018-10-29T18:19:00Z">
-        <w:r>
-          <w:t xml:space="preserve">the </w:t>
-        </w:r>
-      </w:ins>
-      <w:ins w:id="44" w:author="David Cronkite" w:date="2018-10-29T18:21:00Z">
-        <w:r>
-          <w:t xml:space="preserve">risk of </w:t>
-        </w:r>
-      </w:ins>
-      <w:ins w:id="45" w:author="David Cronkite" w:date="2018-10-29T18:20:00Z">
-        <w:r>
-          <w:t xml:space="preserve">hospitalization </w:t>
-        </w:r>
-      </w:ins>
-      <w:ins w:id="46" w:author="David Cronkite" w:date="2018-10-29T18:19:00Z">
-        <w:r>
-          <w:t xml:space="preserve">component </w:t>
-        </w:r>
-      </w:ins>
-      <w:ins w:id="47" w:author="David Cronkite" w:date="2018-10-29T18:21:00Z">
-        <w:r>
-          <w:t xml:space="preserve">in </w:t>
-        </w:r>
-      </w:ins>
-      <w:ins w:id="48" w:author="Cronkite, David" w:date="2018-10-25T09:51:00Z">
-        <w:r>
-          <w:t>ACG</w:t>
-        </w:r>
-        <w:del w:id="49" w:author="David Cronkite" w:date="2018-10-29T18:19:00Z">
-          <w:r>
-            <w:delText xml:space="preserve"> software</w:delText>
-          </w:r>
-        </w:del>
-      </w:ins>
-      <w:ins w:id="50" w:author="David Cronkite" w:date="2018-10-29T18:22:00Z">
-        <w:r>
-          <w:t>—</w:t>
-        </w:r>
-      </w:ins>
-      <w:ins w:id="51" w:author="Cronkite, David" w:date="2018-10-25T09:51:00Z">
-        <w:del w:id="52" w:author="David Cronkite" w:date="2018-10-29T18:22:00Z">
-          <w:r>
-            <w:delText>,</w:delText>
-          </w:r>
-        </w:del>
-      </w:ins>
-      <w:del w:id="53" w:author="David Cronkite" w:date="2018-10-29T18:22:00Z">
-        <w:r>
-          <w:delText xml:space="preserve"> </w:delText>
-        </w:r>
-      </w:del>
-      <w:r>
-        <w:t xml:space="preserve">to predict who is likely headed into the hospital </w:t>
-      </w:r>
-      <w:del w:id="54" w:author="David Cronkite" w:date="2018-10-29T18:33:00Z">
-        <w:r>
-          <w:delText xml:space="preserve">in order to </w:delText>
-        </w:r>
-      </w:del>
-      <w:ins w:id="55" w:author="David Cronkite" w:date="2018-10-29T18:33:00Z">
-        <w:r>
-          <w:t xml:space="preserve">for </w:t>
-        </w:r>
-      </w:ins>
-      <w:r>
-        <w:t>prioritiz</w:t>
-      </w:r>
-      <w:ins w:id="56" w:author="David Cronkite" w:date="2018-10-29T18:33:00Z">
-        <w:r>
-          <w:t>ing</w:t>
-        </w:r>
-      </w:ins>
-      <w:del w:id="57" w:author="David Cronkite" w:date="2018-10-29T18:33:00Z">
-        <w:r>
-          <w:delText>e</w:delText>
-        </w:r>
-      </w:del>
-      <w:r>
-        <w:t xml:space="preserve"> Case Management efforts.</w:t>
-      </w:r>
-    </w:p>
-    <w:p>
-      <w:pPr>
-        <w:pStyle w:val="Heading2"/>
-      </w:pPr>
-      <w:r>
-        <w:t>Methods</w:t>
-      </w:r>
-    </w:p>
-    <w:p>
-      <w:r>
-        <w:t xml:space="preserve">We pulled </w:t>
-      </w:r>
-      <w:del w:id="58" w:author="David Cronkite" w:date="2018-10-29T18:22:00Z">
-        <w:r>
-          <w:delText xml:space="preserve">all </w:delText>
-        </w:r>
-      </w:del>
-      <w:r>
-        <w:t>diagnoses, procedures, pharmacy fills, BMI measures, blood pressures</w:t>
-      </w:r>
-      <w:ins w:id="59" w:author="Cronkite, David" w:date="2018-10-25T09:52:00Z">
-        <w:r>
-          <w:t>,</w:t>
-        </w:r>
-      </w:ins>
-      <w:r>
-        <w:t xml:space="preserve"> and lab results for a cohort of 70k chronically ill patients observed during a </w:t>
-      </w:r>
-      <w:commentRangeStart w:id="60"/>
-      <w:commentRangeStart w:id="61"/>
-      <w:r>
-        <w:t>3</w:t>
-      </w:r>
-      <w:ins w:id="62" w:author="Cronkite, David" w:date="2018-10-25T09:57:00Z">
-        <w:r>
-          <w:t>-</w:t>
-        </w:r>
-      </w:ins>
-      <w:del w:id="63" w:author="Cronkite, David" w:date="2018-10-25T09:57:00Z">
-        <w:r>
-          <w:delText xml:space="preserve"> </w:delText>
-        </w:r>
-      </w:del>
-      <w:r>
-        <w:t xml:space="preserve">month period </w:t>
-      </w:r>
-      <w:commentRangeEnd w:id="60"/>
-      <w:r>
-        <w:rPr>
-          <w:rStyle w:val="CommentReference"/>
-        </w:rPr>
-        <w:commentReference w:id="60"/>
-      </w:r>
-      <w:commentRangeEnd w:id="61"/>
-      <w:r>
-        <w:rPr>
-          <w:rStyle w:val="CommentReference"/>
-        </w:rPr>
-        <w:commentReference w:id="61"/>
-      </w:r>
-      <w:r>
-        <w:t xml:space="preserve">in 2016. We then </w:t>
-      </w:r>
-      <w:del w:id="64" w:author="David Cronkite" w:date="2018-10-29T18:22:00Z">
-        <w:r>
-          <w:delText>looked for</w:delText>
-        </w:r>
-      </w:del>
-      <w:ins w:id="65" w:author="David Cronkite" w:date="2018-10-29T18:22:00Z">
-        <w:r>
-          <w:t>identified</w:t>
-        </w:r>
-      </w:ins>
-      <w:r>
-        <w:t xml:space="preserve"> inpatient admissions among those patients in the subsequent 12</w:t>
-      </w:r>
-      <w:ins w:id="66" w:author="David Cronkite" w:date="2018-10-29T18:26:00Z">
-        <w:r>
-          <w:t xml:space="preserve"> </w:t>
-        </w:r>
-      </w:ins>
-      <w:ins w:id="67" w:author="Cronkite, David" w:date="2018-10-25T09:58:00Z">
-        <w:del w:id="68" w:author="David Cronkite" w:date="2018-10-29T18:26:00Z">
-          <w:r>
-            <w:delText>-</w:delText>
-          </w:r>
-        </w:del>
-      </w:ins>
-      <w:del w:id="69" w:author="Cronkite, David" w:date="2018-10-25T09:58:00Z">
-        <w:r>
-          <w:delText xml:space="preserve"> </w:delText>
-        </w:r>
-      </w:del>
-      <w:r>
-        <w:t xml:space="preserve">months.  Using a data-science approach, we trained several classifiers from Python's </w:t>
-      </w:r>
-      <w:proofErr w:type="spellStart"/>
-      <w:r>
-        <w:t>s</w:t>
-      </w:r>
-      <w:r>
-        <w:t>cikit</w:t>
-      </w:r>
-      <w:proofErr w:type="spellEnd"/>
-      <w:r>
-        <w:t>-</w:t>
-      </w:r>
-      <w:r>
-        <w:t>l</w:t>
-      </w:r>
-      <w:r>
-        <w:t xml:space="preserve">earn </w:t>
-      </w:r>
-      <w:del w:id="70" w:author="David Cronkite" w:date="2018-10-29T18:24:00Z">
-        <w:r>
-          <w:delText xml:space="preserve">library </w:delText>
-        </w:r>
-      </w:del>
-      <w:ins w:id="71" w:author="David Cronkite" w:date="2018-10-29T18:24:00Z">
-        <w:r>
-          <w:t>package</w:t>
-        </w:r>
-        <w:r>
-          <w:t xml:space="preserve"> </w:t>
-        </w:r>
-      </w:ins>
-      <w:r>
-        <w:t xml:space="preserve">to discriminate between patients who were and were not hospitalized </w:t>
-      </w:r>
-      <w:proofErr w:type="gramStart"/>
-      <w:r>
-        <w:t>on the basis of</w:t>
-      </w:r>
-      <w:proofErr w:type="gramEnd"/>
-      <w:r>
-        <w:t xml:space="preserve"> their claims and clinical data.  We </w:t>
-      </w:r>
-      <w:del w:id="72" w:author="David Cronkite" w:date="2018-10-29T18:25:00Z">
-        <w:r>
-          <w:delText xml:space="preserve">then </w:delText>
-        </w:r>
-      </w:del>
-      <w:r>
-        <w:t>used the remainder of the data to evaluate those trained classifiers.</w:t>
-      </w:r>
-    </w:p>
-    <w:p>
-      <w:pPr>
-        <w:pStyle w:val="Heading2"/>
-      </w:pPr>
-      <w:r>
-        <w:t>Results</w:t>
-      </w:r>
-    </w:p>
-    <w:p>
-      <w:r>
-        <w:t xml:space="preserve">The Support Vector and Random Forest classifiers </w:t>
-      </w:r>
-      <w:del w:id="73" w:author="David Cronkite" w:date="2018-10-29T18:26:00Z">
-        <w:r>
-          <w:delText xml:space="preserve">were </w:delText>
-        </w:r>
-      </w:del>
-      <w:ins w:id="74" w:author="David Cronkite" w:date="2018-10-29T18:26:00Z">
-        <w:r>
-          <w:t>perfo</w:t>
-        </w:r>
-      </w:ins>
-      <w:ins w:id="75" w:author="David Cronkite" w:date="2018-10-29T18:27:00Z">
-        <w:r>
-          <w:t>rmed</w:t>
-        </w:r>
-      </w:ins>
-      <w:ins w:id="76" w:author="David Cronkite" w:date="2018-10-29T18:26:00Z">
-        <w:r>
-          <w:t xml:space="preserve"> </w:t>
-        </w:r>
-      </w:ins>
-      <w:r>
-        <w:t xml:space="preserve">best, producing samples of more than </w:t>
-      </w:r>
-      <w:del w:id="77" w:author="David Cronkite" w:date="2018-10-29T18:08:00Z">
-        <w:r>
-          <w:delText>%</w:delText>
-        </w:r>
-      </w:del>
-      <w:r>
-        <w:t>50</w:t>
-      </w:r>
-      <w:ins w:id="78" w:author="David Cronkite" w:date="2018-10-29T18:08:00Z">
-        <w:r>
-          <w:t>%</w:t>
-        </w:r>
-      </w:ins>
-      <w:r>
-        <w:t xml:space="preserve"> hospitalized people among their top </w:t>
-      </w:r>
-      <w:ins w:id="79" w:author="Pardee, Roy" w:date="2018-10-26T16:34:00Z">
-        <w:r>
-          <w:t>1</w:t>
-        </w:r>
-      </w:ins>
-      <w:del w:id="80" w:author="Pardee, Roy" w:date="2018-10-26T16:34:00Z">
-        <w:r>
-          <w:delText>3</w:delText>
-        </w:r>
-      </w:del>
-      <w:r>
-        <w:t>00 most-likely patients</w:t>
-      </w:r>
-      <w:ins w:id="81" w:author="David Cronkite" w:date="2018-10-29T18:27:00Z">
-        <w:r>
-          <w:t>, c</w:t>
-        </w:r>
-      </w:ins>
-      <w:del w:id="82" w:author="David Cronkite" w:date="2018-10-29T18:27:00Z">
-        <w:r>
-          <w:delText xml:space="preserve">.  Both </w:delText>
-        </w:r>
-      </w:del>
-      <w:del w:id="83" w:author="David Cronkite" w:date="2018-10-29T18:07:00Z">
-        <w:r>
-          <w:delText>of these compare favorably</w:delText>
-        </w:r>
-      </w:del>
-      <w:ins w:id="84" w:author="David Cronkite" w:date="2018-10-29T18:07:00Z">
-        <w:r>
-          <w:t>omparable</w:t>
-        </w:r>
-      </w:ins>
-      <w:r>
-        <w:t xml:space="preserve"> to the </w:t>
-      </w:r>
-      <w:commentRangeStart w:id="85"/>
-      <w:commentRangeStart w:id="86"/>
-      <w:commentRangeStart w:id="87"/>
-      <w:r>
-        <w:t xml:space="preserve">predictor of inpatient risk that ACG produces </w:t>
-      </w:r>
-      <w:commentRangeEnd w:id="85"/>
-      <w:ins w:id="88" w:author="Pardee, Roy" w:date="2018-10-26T16:36:00Z">
-        <w:r>
-          <w:t>(SVC:</w:t>
-        </w:r>
-        <w:del w:id="89" w:author="David Cronkite" w:date="2018-10-29T18:25:00Z">
-          <w:r>
-            <w:delText xml:space="preserve"> </w:delText>
-          </w:r>
-        </w:del>
-        <w:r>
-          <w:t>63%, RF:55%, ACG:46%)</w:t>
-        </w:r>
-      </w:ins>
-      <w:del w:id="90" w:author="Pardee, Roy" w:date="2018-10-26T16:36:00Z">
-        <w:r>
-          <w:rPr>
-            <w:rStyle w:val="CommentReference"/>
-          </w:rPr>
-          <w:commentReference w:id="85"/>
-        </w:r>
-      </w:del>
-      <w:commentRangeEnd w:id="86"/>
-      <w:ins w:id="91" w:author="David Cronkite" w:date="2018-10-29T18:27:00Z">
-        <w:r>
-          <w:t xml:space="preserve">, though ACG </w:t>
-        </w:r>
-      </w:ins>
-      <w:del w:id="92" w:author="Pardee, Roy" w:date="2018-10-26T16:36:00Z">
-        <w:r>
-          <w:rPr>
-            <w:rStyle w:val="CommentReference"/>
-          </w:rPr>
-          <w:commentReference w:id="86"/>
-        </w:r>
-      </w:del>
-      <w:commentRangeEnd w:id="87"/>
-      <w:r>
-        <w:rPr>
-          <w:rStyle w:val="CommentReference"/>
-        </w:rPr>
-        <w:commentReference w:id="87"/>
-      </w:r>
-      <w:del w:id="93" w:author="David Cronkite" w:date="2018-10-29T18:27:00Z">
+      <w:commentRangeEnd w:id="9"/>
+      <w:r>
+        <w:rPr>
+          <w:rStyle w:val="CommentReference"/>
+        </w:rPr>
+        <w:commentReference w:id="9"/>
+      </w:r>
+      <w:del w:id="11" w:author="David Cronkite" w:date="2018-10-29T18:27:00Z">
         <w:r>
           <w:delText>(using</w:delText>
         </w:r>
       </w:del>
-      <w:ins w:id="94" w:author="David Cronkite" w:date="2018-10-29T18:27:00Z">
+      <w:ins w:id="12" w:author="David Cronkite" w:date="2018-10-29T18:27:00Z">
         <w:r>
           <w:t>relies on</w:t>
         </w:r>
@@ -759,11 +387,6 @@
       <w:r>
         <w:t xml:space="preserve"> prior to the observation period rather than our use of only 3 months</w:t>
       </w:r>
-      <w:del w:id="95" w:author="David Cronkite" w:date="2018-10-29T18:27:00Z">
-        <w:r>
-          <w:delText>)</w:delText>
-        </w:r>
-      </w:del>
       <w:r>
         <w:t>.</w:t>
       </w:r>
@@ -777,129 +400,58 @@
       </w:r>
     </w:p>
     <w:p>
-      <w:del w:id="96" w:author="David Cronkite" w:date="2018-10-29T18:28:00Z">
-        <w:r>
-          <w:delText>Using only</w:delText>
-        </w:r>
-      </w:del>
-      <w:ins w:id="97" w:author="David Cronkite" w:date="2018-10-29T18:28:00Z">
-        <w:r>
-          <w:t>With</w:t>
-        </w:r>
-      </w:ins>
+      <w:r>
+        <w:t>With</w:t>
+      </w:r>
       <w:r>
         <w:t xml:space="preserve"> modest efforts, VDW data, free software</w:t>
       </w:r>
-      <w:ins w:id="98" w:author="Cronkite, David" w:date="2018-10-25T10:11:00Z">
-        <w:r>
-          <w:t>,</w:t>
-        </w:r>
-      </w:ins>
+      <w:r>
+        <w:t>,</w:t>
+      </w:r>
+      <w:r>
+        <w:t xml:space="preserve"> commodity hardware</w:t>
+      </w:r>
+      <w:r>
+        <w:t xml:space="preserve">, </w:t>
+      </w:r>
+      <w:r>
+        <w:t>and almost no clinical expertise</w:t>
+      </w:r>
+      <w:r>
+        <w:t xml:space="preserve">, </w:t>
+      </w:r>
+      <w:r>
+        <w:t xml:space="preserve">we </w:t>
+      </w:r>
+      <w:r>
+        <w:t xml:space="preserve">constructed </w:t>
+      </w:r>
+      <w:r>
+        <w:t xml:space="preserve">a predictor of inpatient risk that worked as well for our purposes as ACG, despite using fewer months of input data. Our results establish that 'building' analytics tools is a viable choice for organizations desiring to </w:t>
+      </w:r>
+      <w:r>
+        <w:t>explore</w:t>
+      </w:r>
       <w:r>
         <w:t xml:space="preserve"> </w:t>
       </w:r>
-      <w:del w:id="99" w:author="David Cronkite" w:date="2018-10-29T18:28:00Z">
-        <w:r>
-          <w:delText xml:space="preserve">and </w:delText>
-        </w:r>
-      </w:del>
-      <w:r>
-        <w:t>commodity hardware</w:t>
-      </w:r>
-      <w:del w:id="100" w:author="David Cronkite" w:date="2018-10-29T18:28:00Z">
-        <w:r>
-          <w:delText>--</w:delText>
-        </w:r>
-      </w:del>
-      <w:ins w:id="101" w:author="David Cronkite" w:date="2018-10-29T18:28:00Z">
-        <w:r>
-          <w:t xml:space="preserve">, </w:t>
-        </w:r>
-      </w:ins>
-      <w:r>
-        <w:t>and almost no clinical expertise</w:t>
-      </w:r>
-      <w:ins w:id="102" w:author="David Cronkite" w:date="2018-10-29T18:28:00Z">
-        <w:r>
-          <w:t xml:space="preserve">, </w:t>
-        </w:r>
-      </w:ins>
-      <w:del w:id="103" w:author="David Cronkite" w:date="2018-10-29T18:28:00Z">
-        <w:r>
-          <w:delText>--</w:delText>
-        </w:r>
-      </w:del>
-      <w:r>
-        <w:t xml:space="preserve">we </w:t>
-      </w:r>
-      <w:del w:id="104" w:author="David Cronkite" w:date="2018-10-29T18:29:00Z">
-        <w:r>
-          <w:delText xml:space="preserve">were able to produce </w:delText>
-        </w:r>
-      </w:del>
-      <w:ins w:id="105" w:author="David Cronkite" w:date="2018-10-29T18:29:00Z">
-        <w:r>
-          <w:t xml:space="preserve">constructed </w:t>
-        </w:r>
-      </w:ins>
-      <w:r>
-        <w:t>a predictor of inpatient risk that worked as well for our purposes as ACG, despite using fewer months of input data</w:t>
-      </w:r>
-      <w:del w:id="106" w:author="Pardee, Roy" w:date="2018-10-26T16:37:00Z">
-        <w:r>
-          <w:delText xml:space="preserve"> (3 vs. 12)</w:delText>
-        </w:r>
-      </w:del>
-      <w:r>
-        <w:t xml:space="preserve">. Our results establish that 'building' analytics tools is </w:t>
-      </w:r>
-      <w:del w:id="107" w:author="David Cronkite" w:date="2018-10-29T18:29:00Z">
-        <w:r>
-          <w:delText xml:space="preserve">absolutely </w:delText>
-        </w:r>
-      </w:del>
-      <w:r>
-        <w:t xml:space="preserve">a viable choice for organizations desiring to </w:t>
-      </w:r>
-      <w:del w:id="108" w:author="David Cronkite" w:date="2018-10-29T18:29:00Z">
-        <w:r>
-          <w:delText xml:space="preserve">get into </w:delText>
-        </w:r>
-      </w:del>
-      <w:ins w:id="109" w:author="David Cronkite" w:date="2018-10-29T18:34:00Z">
-        <w:r>
-          <w:t>explore</w:t>
-        </w:r>
-      </w:ins>
-      <w:bookmarkStart w:id="110" w:name="_GoBack"/>
-      <w:bookmarkEnd w:id="110"/>
-      <w:ins w:id="111" w:author="David Cronkite" w:date="2018-10-29T18:30:00Z">
-        <w:r>
-          <w:t xml:space="preserve"> </w:t>
-        </w:r>
-      </w:ins>
       <w:r>
         <w:t>analytics</w:t>
       </w:r>
       <w:r>
         <w:t>, especially if they have access to more data sources than is expected by vend</w:t>
       </w:r>
-      <w:ins w:id="112" w:author="David Cronkite" w:date="2018-10-29T18:30:00Z">
-        <w:r>
-          <w:t>ed</w:t>
-        </w:r>
-      </w:ins>
-      <w:del w:id="113" w:author="David Cronkite" w:date="2018-10-29T18:30:00Z">
-        <w:r>
-          <w:delText>or</w:delText>
-        </w:r>
-      </w:del>
+      <w:r>
+        <w:t>ed</w:t>
+      </w:r>
       <w:r>
         <w:t xml:space="preserve"> solutions</w:t>
       </w:r>
       <w:r>
         <w:t>.</w:t>
       </w:r>
+      <w:bookmarkEnd w:id="0"/>
     </w:p>
     <w:sectPr>
       <w:pgSz w:w="12240" w:h="15840"/>
@@ -913,7 +465,7 @@
 
 <file path=word/comments.xml><?xml version="1.0" encoding="utf-8"?>
 <w:comments xmlns:wpc="http://schemas.microsoft.com/office/word/2010/wordprocessingCanvas" xmlns:cx="http://schemas.microsoft.com/office/drawing/2014/chartex" xmlns:cx1="http://schemas.microsoft.com/office/drawing/2015/9/8/chartex" xmlns:cx2="http://schemas.microsoft.com/office/drawing/2015/10/21/chartex" xmlns:cx3="http://schemas.microsoft.com/office/drawing/2016/5/9/chartex" xmlns:cx4="http://schemas.microsoft.com/office/drawing/2016/5/10/chartex" xmlns:cx5="http://schemas.microsoft.com/office/drawing/2016/5/11/chartex" xmlns:cx6="http://schemas.microsoft.com/office/drawing/2016/5/12/chartex" xmlns:cx7="http://schemas.microsoft.com/office/drawing/2016/5/13/chartex" xmlns:cx8="http://schemas.microsoft.com/office/drawing/2016/5/14/chartex" xmlns:mc="http://schemas.openxmlformats.org/markup-compatibility/2006" xmlns:aink="http://schemas.microsoft.com/office/drawing/2016/ink" xmlns:am3d="http://schemas.microsoft.com/office/drawing/2017/model3d" xmlns:o="urn:schemas-microsoft-com:office:office" xmlns:r="http://schemas.openxmlformats.org/officeDocument/2006/relationships" xmlns:m="http://schemas.openxmlformats.org/officeDocument/2006/math" xmlns:v="urn:schemas-microsoft-com:vml" xmlns:wp14="http://schemas.microsoft.com/office/word/2010/wordprocessingDrawing" xmlns:wp="http://schemas.openxmlformats.org/drawingml/2006/wordprocessingDrawing" xmlns:w10="urn:schemas-microsoft-com:office:word" xmlns:w="http://schemas.openxmlformats.org/wordprocessingml/2006/main" xmlns:w14="http://schemas.microsoft.com/office/word/2010/wordml" xmlns:w15="http://schemas.microsoft.com/office/word/2012/wordml" xmlns:w16cid="http://schemas.microsoft.com/office/word/2016/wordml/cid" xmlns:w16se="http://schemas.microsoft.com/office/word/2015/wordml/symex" xmlns:wpg="http://schemas.microsoft.com/office/word/2010/wordprocessingGroup" xmlns:wpi="http://schemas.microsoft.com/office/word/2010/wordprocessingInk" xmlns:wne="http://schemas.microsoft.com/office/word/2006/wordml" xmlns:wps="http://schemas.microsoft.com/office/word/2010/wordprocessingShape" mc:Ignorable="w14 w15 w16se w16cid wp14">
-  <w:comment w:id="7" w:author="David Cronkite" w:date="2018-10-29T18:09:00Z" w:initials="DC">
+  <w:comment w:id="2" w:author="David Cronkite" w:date="2018-10-29T18:09:00Z" w:initials="DC">
     <w:p>
       <w:pPr>
         <w:pStyle w:val="CommentText"/>
@@ -937,7 +489,7 @@
       <w:proofErr w:type="gramEnd"/>
     </w:p>
   </w:comment>
-  <w:comment w:id="22" w:author="Cronkite, David" w:date="2018-10-25T09:39:00Z" w:initials="DJC">
+  <w:comment w:id="3" w:author="Cronkite, David" w:date="2018-10-25T09:39:00Z" w:initials="DJC">
     <w:p>
       <w:pPr>
         <w:pStyle w:val="CommentText"/>
@@ -953,7 +505,7 @@
       </w:r>
     </w:p>
   </w:comment>
-  <w:comment w:id="23" w:author="Pardee, Roy" w:date="2018-10-26T15:59:00Z" w:initials="PR">
+  <w:comment w:id="4" w:author="Pardee, Roy" w:date="2018-10-26T15:59:00Z" w:initials="PR">
     <w:p>
       <w:pPr>
         <w:pStyle w:val="CommentText"/>
@@ -981,7 +533,7 @@
       </w:r>
     </w:p>
   </w:comment>
-  <w:comment w:id="60" w:author="Cronkite, David" w:date="2018-10-25T10:08:00Z" w:initials="DJC">
+  <w:comment w:id="5" w:author="Cronkite, David" w:date="2018-10-25T10:08:00Z" w:initials="DJC">
     <w:p>
       <w:pPr>
         <w:pStyle w:val="CommentText"/>
@@ -997,7 +549,7 @@
       </w:r>
     </w:p>
   </w:comment>
-  <w:comment w:id="61" w:author="Pardee, Roy" w:date="2018-10-26T15:59:00Z" w:initials="PR">
+  <w:comment w:id="6" w:author="Pardee, Roy" w:date="2018-10-26T15:59:00Z" w:initials="PR">
     <w:p>
       <w:pPr>
         <w:pStyle w:val="CommentText"/>
@@ -1013,7 +565,7 @@
       </w:r>
     </w:p>
   </w:comment>
-  <w:comment w:id="85" w:author="Cronkite, David" w:date="2018-10-25T10:10:00Z" w:initials="DJC">
+  <w:comment w:id="8" w:author="Pardee, Roy" w:date="2018-10-26T16:05:00Z" w:initials="PR">
     <w:p>
       <w:pPr>
         <w:pStyle w:val="CommentText"/>
@@ -1024,27 +576,19 @@
         </w:rPr>
         <w:annotationRef/>
       </w:r>
-      <w:r>
-        <w:t>Do you have the rate?</w:t>
-      </w:r>
-    </w:p>
-  </w:comment>
-  <w:comment w:id="86" w:author="Pardee, Roy" w:date="2018-10-26T16:05:00Z" w:initials="PR">
-    <w:p>
-      <w:pPr>
-        <w:pStyle w:val="CommentText"/>
-      </w:pPr>
-      <w:r>
-        <w:rPr>
-          <w:rStyle w:val="CommentReference"/>
-        </w:rPr>
-        <w:annotationRef/>
-      </w:r>
-      <w:r>
-        <w:rPr>
-          <w:rStyle w:val="CommentReference"/>
-        </w:rPr>
-        <w:t xml:space="preserve">Ach, of course.  Here I am cherry-picking 100 b/c </w:t>
+      <w:proofErr w:type="spellStart"/>
+      <w:r>
+        <w:rPr>
+          <w:rStyle w:val="CommentReference"/>
+        </w:rPr>
+        <w:t>Ach</w:t>
+      </w:r>
+      <w:proofErr w:type="spellEnd"/>
+      <w:r>
+        <w:rPr>
+          <w:rStyle w:val="CommentReference"/>
+        </w:rPr>
+        <w:t xml:space="preserve">, of course.  Here I am cherry-picking 100 b/c </w:t>
       </w:r>
       <w:r>
         <w:rPr>
@@ -1257,7 +801,7 @@
       </w:pPr>
     </w:p>
   </w:comment>
-  <w:comment w:id="87" w:author="David Cronkite" w:date="2018-10-29T18:02:00Z" w:initials="DC">
+  <w:comment w:id="9" w:author="David Cronkite" w:date="2018-10-29T18:02:00Z" w:initials="DC">
     <w:p>
       <w:pPr>
         <w:pStyle w:val="CommentText"/>
@@ -1291,9 +835,8 @@
   <w15:commentEx w15:paraId="7E11F735" w15:paraIdParent="26EA6A62" w15:done="1"/>
   <w15:commentEx w15:paraId="3E1A275A" w15:done="1"/>
   <w15:commentEx w15:paraId="3565628A" w15:paraIdParent="3E1A275A" w15:done="1"/>
-  <w15:commentEx w15:paraId="0C648E0D" w15:done="1"/>
-  <w15:commentEx w15:paraId="2863359C" w15:paraIdParent="0C648E0D" w15:done="1"/>
-  <w15:commentEx w15:paraId="44118C89" w15:paraIdParent="0C648E0D" w15:done="1"/>
+  <w15:commentEx w15:paraId="2863359C" w15:paraIdParent="3E1A275A" w15:done="1"/>
+  <w15:commentEx w15:paraId="44118C89" w15:paraIdParent="3E1A275A" w15:done="1"/>
 </w15:commentsEx>
 </file>
 
@@ -1304,7 +847,6 @@
   <w16cid:commentId w16cid:paraId="7E11F735" w16cid:durableId="1F7DB87A"/>
   <w16cid:commentId w16cid:paraId="3E1A275A" w16cid:durableId="1F7C14A5"/>
   <w16cid:commentId w16cid:paraId="3565628A" w16cid:durableId="1F7DB866"/>
-  <w16cid:commentId w16cid:paraId="0C648E0D" w16cid:durableId="1F7C14FC"/>
   <w16cid:commentId w16cid:paraId="2863359C" w16cid:durableId="1F7DB9D3"/>
   <w16cid:commentId w16cid:paraId="44118C89" w16cid:durableId="1F81C9C9"/>
 </w16cid:commentsIds>
@@ -1312,14 +854,14 @@
 
 <file path=word/people.xml><?xml version="1.0" encoding="utf-8"?>
 <w15:people xmlns:wpc="http://schemas.microsoft.com/office/word/2010/wordprocessingCanvas" xmlns:cx="http://schemas.microsoft.com/office/drawing/2014/chartex" xmlns:cx1="http://schemas.microsoft.com/office/drawing/2015/9/8/chartex" xmlns:cx2="http://schemas.microsoft.com/office/drawing/2015/10/21/chartex" xmlns:cx3="http://schemas.microsoft.com/office/drawing/2016/5/9/chartex" xmlns:cx4="http://schemas.microsoft.com/office/drawing/2016/5/10/chartex" xmlns:cx5="http://schemas.microsoft.com/office/drawing/2016/5/11/chartex" xmlns:cx6="http://schemas.microsoft.com/office/drawing/2016/5/12/chartex" xmlns:cx7="http://schemas.microsoft.com/office/drawing/2016/5/13/chartex" xmlns:cx8="http://schemas.microsoft.com/office/drawing/2016/5/14/chartex" xmlns:mc="http://schemas.openxmlformats.org/markup-compatibility/2006" xmlns:aink="http://schemas.microsoft.com/office/drawing/2016/ink" xmlns:am3d="http://schemas.microsoft.com/office/drawing/2017/model3d" xmlns:o="urn:schemas-microsoft-com:office:office" xmlns:r="http://schemas.openxmlformats.org/officeDocument/2006/relationships" xmlns:m="http://schemas.openxmlformats.org/officeDocument/2006/math" xmlns:v="urn:schemas-microsoft-com:vml" xmlns:wp14="http://schemas.microsoft.com/office/word/2010/wordprocessingDrawing" xmlns:wp="http://schemas.openxmlformats.org/drawingml/2006/wordprocessingDrawing" xmlns:w10="urn:schemas-microsoft-com:office:word" xmlns:w="http://schemas.openxmlformats.org/wordprocessingml/2006/main" xmlns:w14="http://schemas.microsoft.com/office/word/2010/wordml" xmlns:w15="http://schemas.microsoft.com/office/word/2012/wordml" xmlns:w16cid="http://schemas.microsoft.com/office/word/2016/wordml/cid" xmlns:w16se="http://schemas.microsoft.com/office/word/2015/wordml/symex" xmlns:wpg="http://schemas.microsoft.com/office/word/2010/wordprocessingGroup" xmlns:wpi="http://schemas.microsoft.com/office/word/2010/wordprocessingInk" xmlns:wne="http://schemas.microsoft.com/office/word/2006/wordml" xmlns:wps="http://schemas.microsoft.com/office/word/2010/wordprocessingShape" mc:Ignorable="w14 w15 w16se w16cid wp14">
+  <w15:person w15:author="Pardee, Roy">
+    <w15:presenceInfo w15:providerId="AD" w15:userId="S-1-5-21-838102356-342305600-1392588124-164886"/>
+  </w15:person>
   <w15:person w15:author="David Cronkite">
     <w15:presenceInfo w15:providerId="Windows Live" w15:userId="3f5aa0f423231530"/>
   </w15:person>
   <w15:person w15:author="Cronkite, David">
     <w15:presenceInfo w15:providerId="None" w15:userId="Cronkite, David"/>
-  </w15:person>
-  <w15:person w15:author="Pardee, Roy">
-    <w15:presenceInfo w15:providerId="AD" w15:userId="S-1-5-21-838102356-342305600-1392588124-164886"/>
   </w15:person>
 </w15:people>
 </file>
@@ -2219,7 +1761,7 @@
 </file>
 
 <file path=customXml/itemProps1.xml><?xml version="1.0" encoding="utf-8"?>
-<ds:datastoreItem xmlns:ds="http://schemas.openxmlformats.org/officeDocument/2006/customXml" ds:itemID="{E52B38A3-FBA4-445A-B0B3-730068EA8076}">
+<ds:datastoreItem xmlns:ds="http://schemas.openxmlformats.org/officeDocument/2006/customXml" ds:itemID="{B3CCA2E7-C850-46A7-A7AA-6F7E5C59090E}">
   <ds:schemaRefs>
     <ds:schemaRef ds:uri="http://schemas.openxmlformats.org/officeDocument/2006/bibliography"/>
   </ds:schemaRefs>

</xml_diff>